<commit_message>
nap végi doksi követés
</commit_message>
<xml_diff>
--- a/Fázisok/4_Selektek/4_select.docx
+++ b/Fázisok/4_Selektek/4_select.docx
@@ -214,6 +214,17 @@
       <w:r>
         <w:t>_lista</w:t>
       </w:r>
+      <w:r>
+        <w:t xml:space="preserve"> (</w:t>
+      </w:r>
+      <w:proofErr w:type="spellStart"/>
+      <w:r>
+        <w:t>inline</w:t>
+      </w:r>
+      <w:proofErr w:type="spellEnd"/>
+      <w:r>
+        <w:t xml:space="preserve"> nézettel)</w:t>
+      </w:r>
     </w:p>
     <w:p>
       <w:pPr>
@@ -294,6 +305,27 @@
         </w:rPr>
         <w:t>lekérdezés</w:t>
       </w:r>
+      <w:r>
+        <w:rPr>
+          <w:b/>
+        </w:rPr>
+        <w:t xml:space="preserve"> </w:t>
+      </w:r>
+    </w:p>
+    <w:p>
+      <w:pPr>
+        <w:pStyle w:val="Listaszerbekezds"/>
+        <w:ind w:left="0"/>
+      </w:pPr>
+      <w:r>
+        <w:rPr>
+          <w:color w:val="FF0000"/>
+        </w:rPr>
+        <w:t>TODO</w:t>
+      </w:r>
+      <w:r>
+        <w:t>: Formázott kiírás</w:t>
+      </w:r>
     </w:p>
     <w:p>
       <w:pPr>
@@ -304,19 +336,13 @@
         </w:numPr>
       </w:pPr>
       <w:r>
-        <w:t>?</w:t>
-      </w:r>
-      <w:proofErr w:type="gramStart"/>
-      <w:r>
-        <w:t>?</w:t>
-      </w:r>
-      <w:r>
-        <w:t>az</w:t>
-      </w:r>
-      <w:proofErr w:type="gramEnd"/>
-      <w:r>
-        <w:t xml:space="preserve"> 5 legsikeresebb csapat</w:t>
-      </w:r>
+        <w:t>Lakó_legfiatalabb_</w:t>
+      </w:r>
+      <w:proofErr w:type="spellStart"/>
+      <w:r>
+        <w:t>minnel</w:t>
+      </w:r>
+      <w:proofErr w:type="spellEnd"/>
     </w:p>
     <w:p>
       <w:pPr>
@@ -327,16 +353,13 @@
         </w:numPr>
       </w:pPr>
       <w:r>
-        <w:t>?</w:t>
-      </w:r>
-      <w:proofErr w:type="gramStart"/>
-      <w:r>
-        <w:t>?lakó</w:t>
-      </w:r>
-      <w:proofErr w:type="gramEnd"/>
-      <w:r>
-        <w:t>_lista_kezdőbetűk</w:t>
-      </w:r>
+        <w:t>Lakó_legidősebb_</w:t>
+      </w:r>
+      <w:proofErr w:type="spellStart"/>
+      <w:r>
+        <w:t>maxxal</w:t>
+      </w:r>
+      <w:proofErr w:type="spellEnd"/>
     </w:p>
     <w:p>
       <w:pPr>
@@ -347,7 +370,21 @@
         </w:numPr>
       </w:pPr>
       <w:r>
-        <w:t>.</w:t>
+        <w:t>Lakó_Legfiatalabb_</w:t>
+      </w:r>
+      <w:proofErr w:type="spellStart"/>
+      <w:r>
+        <w:t>Allekerdezessel</w:t>
+      </w:r>
+      <w:proofErr w:type="spellEnd"/>
+      <w:r>
+        <w:t xml:space="preserve"> (</w:t>
+      </w:r>
+      <w:r>
+        <w:t>ALL</w:t>
+      </w:r>
+      <w:r>
+        <w:t>)</w:t>
       </w:r>
     </w:p>
     <w:p>
@@ -358,8 +395,18 @@
           <w:numId w:val="6"/>
         </w:numPr>
       </w:pPr>
-      <w:r>
-        <w:t>.</w:t>
+      <w:bookmarkStart w:id="0" w:name="_GoBack"/>
+      <w:bookmarkEnd w:id="0"/>
+      <w:r>
+        <w:t>Lakó_legidősebb_</w:t>
+      </w:r>
+      <w:proofErr w:type="spellStart"/>
+      <w:r>
+        <w:t>Allekerdezessel</w:t>
+      </w:r>
+      <w:proofErr w:type="spellEnd"/>
+      <w:r>
+        <w:t xml:space="preserve"> (ANY)</w:t>
       </w:r>
     </w:p>
     <w:p>
@@ -371,112 +418,18 @@
         </w:numPr>
       </w:pPr>
       <w:r>
-        <w:t xml:space="preserve"> (+IN, ANY, ALL)</w:t>
+        <w:t>Lakó_Legnagyobb_házak</w:t>
+      </w:r>
+      <w:r>
+        <w:t xml:space="preserve"> </w:t>
+      </w:r>
+      <w:r>
+        <w:t>(IN</w:t>
+      </w:r>
+      <w:r>
+        <w:t>)</w:t>
       </w:r>
     </w:p>
-    <w:p>
-      <w:pPr>
-        <w:rPr>
-          <w:b/>
-        </w:rPr>
-      </w:pPr>
-      <w:r>
-        <w:rPr>
-          <w:b/>
-        </w:rPr>
-        <w:t>2</w:t>
-      </w:r>
-      <w:r>
-        <w:t xml:space="preserve"> nézettáblát használ</w:t>
-      </w:r>
-      <w:bookmarkStart w:id="0" w:name="_GoBack"/>
-      <w:bookmarkEnd w:id="0"/>
-      <w:r>
-        <w:t xml:space="preserve">ó </w:t>
-      </w:r>
-      <w:r>
-        <w:rPr>
-          <w:b/>
-        </w:rPr>
-        <w:t>lekérdezés</w:t>
-      </w:r>
-    </w:p>
-    <w:p>
-      <w:pPr>
-        <w:pStyle w:val="Listaszerbekezds"/>
-        <w:numPr>
-          <w:ilvl w:val="0"/>
-          <w:numId w:val="5"/>
-        </w:numPr>
-      </w:pPr>
-      <w:r>
-        <w:t>?</w:t>
-      </w:r>
-      <w:r>
-        <w:t>Az átlagosnál idősebbek listáj</w:t>
-      </w:r>
-      <w:r>
-        <w:t>a</w:t>
-      </w:r>
-    </w:p>
-    <w:p>
-      <w:pPr>
-        <w:pStyle w:val="Listaszerbekezds"/>
-        <w:numPr>
-          <w:ilvl w:val="0"/>
-          <w:numId w:val="5"/>
-        </w:numPr>
-      </w:pPr>
-      <w:r>
-        <w:t>2</w:t>
-      </w:r>
-    </w:p>
-    <w:p>
-      <w:r>
-        <w:t xml:space="preserve">2 összetett </w:t>
-      </w:r>
-      <w:proofErr w:type="spellStart"/>
-      <w:r>
-        <w:t>delete</w:t>
-      </w:r>
-      <w:proofErr w:type="spellEnd"/>
-      <w:r>
-        <w:t>/update</w:t>
-      </w:r>
-    </w:p>
-    <w:p>
-      <w:pPr>
-        <w:pStyle w:val="Listaszerbekezds"/>
-        <w:numPr>
-          <w:ilvl w:val="0"/>
-          <w:numId w:val="9"/>
-        </w:numPr>
-      </w:pPr>
-      <w:r>
-        <w:t>?</w:t>
-      </w:r>
-      <w:proofErr w:type="gramStart"/>
-      <w:r>
-        <w:t>?ház</w:t>
-      </w:r>
-      <w:proofErr w:type="gramEnd"/>
-      <w:r>
-        <w:t>_tehermentesítő</w:t>
-      </w:r>
-    </w:p>
-    <w:p>
-      <w:pPr>
-        <w:pStyle w:val="Listaszerbekezds"/>
-        <w:numPr>
-          <w:ilvl w:val="0"/>
-          <w:numId w:val="9"/>
-        </w:numPr>
-      </w:pPr>
-      <w:r>
-        <w:t>??</w:t>
-      </w:r>
-    </w:p>
-    <w:p/>
     <w:p>
       <w:r>
         <w:t>Minden lekérdezéshez formázott kimenet kell (COLUMN, BTITLE, TTITLE)</w:t>

</xml_diff>

<commit_message>
5 allek haladás követ
</commit_message>
<xml_diff>
--- a/Fázisok/4_Selektek/4_select.docx
+++ b/Fázisok/4_Selektek/4_select.docx
@@ -49,13 +49,8 @@
         <w:t>2:</w:t>
       </w:r>
       <w:r>
-        <w:t xml:space="preserve"> Lakó_lista_</w:t>
-      </w:r>
-      <w:proofErr w:type="spellStart"/>
-      <w:r>
-        <w:t>háznélkül</w:t>
-      </w:r>
-      <w:proofErr w:type="spellEnd"/>
+        <w:t xml:space="preserve"> Lakó_lista_háznélkül</w:t>
+      </w:r>
     </w:p>
     <w:p>
       <w:pPr>
@@ -72,18 +67,8 @@
         <w:t xml:space="preserve"> -&gt; </w:t>
       </w:r>
       <w:r>
-        <w:t>Lakó_lista_</w:t>
-      </w:r>
-      <w:proofErr w:type="spellStart"/>
-      <w:r>
-        <w:t>résznév</w:t>
-      </w:r>
-      <w:proofErr w:type="gramStart"/>
-      <w:r>
-        <w:t>.sql</w:t>
-      </w:r>
-      <w:proofErr w:type="spellEnd"/>
-      <w:proofErr w:type="gramEnd"/>
+        <w:t>Lakó_lista_résznév.sql</w:t>
+      </w:r>
     </w:p>
     <w:p>
       <w:r>
@@ -150,21 +135,8 @@
         <w:t xml:space="preserve"> </w:t>
       </w:r>
       <w:r>
-        <w:t>csoport_</w:t>
-      </w:r>
-      <w:proofErr w:type="spellStart"/>
-      <w:r>
-        <w:t>kiv</w:t>
-      </w:r>
-      <w:proofErr w:type="spellEnd"/>
-      <w:r>
-        <w:t>_</w:t>
-      </w:r>
-      <w:proofErr w:type="spellStart"/>
-      <w:r>
-        <w:t>atlag</w:t>
-      </w:r>
-      <w:proofErr w:type="spellEnd"/>
+        <w:t>csoport_kiv_atlag</w:t>
+      </w:r>
       <w:r>
         <w:t xml:space="preserve"> </w:t>
       </w:r>
@@ -206,24 +178,11 @@
       <w:r>
         <w:t xml:space="preserve"> </w:t>
       </w:r>
-      <w:proofErr w:type="gramStart"/>
-      <w:r>
-        <w:t>ház_lakó</w:t>
-      </w:r>
-      <w:proofErr w:type="gramEnd"/>
-      <w:r>
-        <w:t>_lista</w:t>
-      </w:r>
-      <w:r>
-        <w:t xml:space="preserve"> (</w:t>
-      </w:r>
-      <w:proofErr w:type="spellStart"/>
-      <w:r>
-        <w:t>inline</w:t>
-      </w:r>
-      <w:proofErr w:type="spellEnd"/>
-      <w:r>
-        <w:t xml:space="preserve"> nézettel)</w:t>
+      <w:r>
+        <w:t>ház_lakó_lista</w:t>
+      </w:r>
+      <w:r>
+        <w:t xml:space="preserve"> (inline nézettel)</w:t>
       </w:r>
     </w:p>
     <w:p>
@@ -237,13 +196,8 @@
       <w:r>
         <w:t>2:</w:t>
       </w:r>
-      <w:proofErr w:type="gramStart"/>
-      <w:r>
-        <w:t>csoport_lakó</w:t>
-      </w:r>
-      <w:proofErr w:type="gramEnd"/>
-      <w:r>
-        <w:t>_lista</w:t>
+      <w:r>
+        <w:t>csoport_lakó_lista</w:t>
       </w:r>
     </w:p>
     <w:p>
@@ -255,18 +209,10 @@
         </w:numPr>
       </w:pPr>
       <w:r>
-        <w:t>3</w:t>
-      </w:r>
-      <w:proofErr w:type="gramStart"/>
-      <w:r>
-        <w:t>:</w:t>
-      </w:r>
-      <w:r>
-        <w:t>csoport</w:t>
-      </w:r>
-      <w:proofErr w:type="gramEnd"/>
-      <w:r>
-        <w:t>_adott_lakó</w:t>
+        <w:t>3:</w:t>
+      </w:r>
+      <w:r>
+        <w:t>csoport_adott_lakó</w:t>
       </w:r>
     </w:p>
     <w:p>
@@ -291,13 +237,8 @@
         </w:rPr>
         <w:t xml:space="preserve">5 </w:t>
       </w:r>
-      <w:proofErr w:type="spellStart"/>
-      <w:r>
-        <w:t>allekérdezést</w:t>
-      </w:r>
-      <w:proofErr w:type="spellEnd"/>
-      <w:r>
-        <w:t xml:space="preserve"> használó </w:t>
+      <w:r>
+        <w:t xml:space="preserve">allekérdezést használó </w:t>
       </w:r>
       <w:r>
         <w:rPr>
@@ -338,11 +279,9 @@
       <w:r>
         <w:t>Lakó_legfiatalabb_</w:t>
       </w:r>
-      <w:proofErr w:type="spellStart"/>
-      <w:r>
-        <w:t>minnel</w:t>
-      </w:r>
-      <w:proofErr w:type="spellEnd"/>
+      <w:r>
+        <w:t>maxxal</w:t>
+      </w:r>
     </w:p>
     <w:p>
       <w:pPr>
@@ -353,13 +292,8 @@
         </w:numPr>
       </w:pPr>
       <w:r>
-        <w:t>Lakó_legidősebb_</w:t>
-      </w:r>
-      <w:proofErr w:type="spellStart"/>
-      <w:r>
-        <w:t>maxxal</w:t>
-      </w:r>
-      <w:proofErr w:type="spellEnd"/>
+        <w:t xml:space="preserve">Lakó_legidősebb_minnel </w:t>
+      </w:r>
     </w:p>
     <w:p>
       <w:pPr>
@@ -369,14 +303,14 @@
           <w:numId w:val="6"/>
         </w:numPr>
       </w:pPr>
-      <w:r>
-        <w:t>Lakó_Legfiatalabb_</w:t>
-      </w:r>
-      <w:proofErr w:type="spellStart"/>
-      <w:r>
-        <w:t>Allekerdezessel</w:t>
-      </w:r>
-      <w:proofErr w:type="spellEnd"/>
+      <w:bookmarkStart w:id="0" w:name="_GoBack"/>
+      <w:bookmarkEnd w:id="0"/>
+      <w:r>
+        <w:t>L</w:t>
+      </w:r>
+      <w:r>
+        <w:t>akó_Legfiatalabb_All</w:t>
+      </w:r>
       <w:r>
         <w:t xml:space="preserve"> (</w:t>
       </w:r>
@@ -395,16 +329,9 @@
           <w:numId w:val="6"/>
         </w:numPr>
       </w:pPr>
-      <w:bookmarkStart w:id="0" w:name="_GoBack"/>
-      <w:bookmarkEnd w:id="0"/>
-      <w:r>
-        <w:t>Lakó_legidősebb_</w:t>
-      </w:r>
-      <w:proofErr w:type="spellStart"/>
-      <w:r>
-        <w:t>Allekerdezessel</w:t>
-      </w:r>
-      <w:proofErr w:type="spellEnd"/>
+      <w:r>
+        <w:t>Lakó_legidősebb_Allekerdezessel</w:t>
+      </w:r>
       <w:r>
         <w:t xml:space="preserve"> (ANY)</w:t>
       </w:r>

</xml_diff>